<commit_message>
Vizija sistema/Ispravka definicije projekta
Promenjeni tipovi korisnika i updejtovana postojeća dokumentacija.
</commit_message>
<xml_diff>
--- a/Dokumentacija/YAMI_DEFINICIJA_PROJEKTA.docx
+++ b/Dokumentacija/YAMI_DEFINICIJA_PROJEKTA.docx
@@ -959,75 +959,79 @@
     </w:p>
     <w:p>
       <w:r>
-        <w:t>Korisnici</w:t>
+        <w:rPr>
+          <w:b/>
+        </w:rPr>
+        <w:t>Upravnik parkinga</w:t>
+      </w:r>
+      <w:r>
+        <w:t xml:space="preserve"> – Imaće uvid u korišćenje parkinga u određenom vremenskom periodu (od 06:00 do 21:00), nakon kojeg je parking besplatan.</w:t>
+      </w:r>
+      <w:r>
+        <w:t xml:space="preserve"> Takođe može menjati cenu po času korišćenja parkinga, i menjati vremenske periode aktivnosti parkinga.</w:t>
+      </w:r>
+      <w:bookmarkStart w:id="4" w:name="_GoBack"/>
+      <w:bookmarkEnd w:id="4"/>
+    </w:p>
+    <w:p>
+      <w:r>
+        <w:rPr>
+          <w:b/>
+        </w:rPr>
+        <w:t xml:space="preserve">Korisnici parkinga – </w:t>
+      </w:r>
+      <w:r>
+        <w:t>k</w:t>
+      </w:r>
+      <w:r>
+        <w:t>orisnici</w:t>
+      </w:r>
+      <w:r>
+        <w:t xml:space="preserve"> parkinga</w:t>
+      </w:r>
+      <w:r>
+        <w:t xml:space="preserve"> će</w:t>
+      </w:r>
+      <w:r>
+        <w:t>,</w:t>
+      </w:r>
+      <w:r>
+        <w:t xml:space="preserve"> koristeći aplikaciju</w:t>
+      </w:r>
+      <w:r>
+        <w:t xml:space="preserve"> (kasnije je moguće za njih izraditi android aplikaciju)</w:t>
+      </w:r>
+      <w:r>
+        <w:t>, moći da vide da li postoje slobodna mesta na datom parkingu pre nego što se upute prema njemu</w:t>
+      </w:r>
+      <w:r>
+        <w:t xml:space="preserve"> i time će uštedeti na vremenu</w:t>
+      </w:r>
+      <w:r>
+        <w:t>.</w:t>
+      </w:r>
+      <w:r>
+        <w:t xml:space="preserve"> Takođe će videti tačno koja mesta su slobodna, pa neće gubiti dodatno vreme na pronalaženju slobodnog mesta.</w:t>
       </w:r>
       <w:r>
         <w:t xml:space="preserve"> </w:t>
       </w:r>
-      <w:r>
-        <w:t>sistema</w:t>
+    </w:p>
+    <w:p>
+      <w:pPr>
+        <w:pStyle w:val="Heading1"/>
+      </w:pPr>
+      <w:bookmarkStart w:id="5" w:name="_Toc529395225"/>
+      <w:r>
+        <w:t>Sastav</w:t>
       </w:r>
       <w:r>
         <w:t xml:space="preserve"> </w:t>
       </w:r>
       <w:r>
-        <w:t>su</w:t>
-      </w:r>
-      <w:r>
-        <w:t xml:space="preserve"> </w:t>
-      </w:r>
-      <w:r>
-        <w:t>osobe</w:t>
-      </w:r>
-      <w:r>
-        <w:t xml:space="preserve"> </w:t>
-      </w:r>
-      <w:r>
-        <w:t>koje</w:t>
-      </w:r>
-      <w:r>
-        <w:t xml:space="preserve"> </w:t>
-      </w:r>
-      <w:r>
-        <w:t>koriste parking.</w:t>
-      </w:r>
-      <w:r>
-        <w:t xml:space="preserve"> Korisnici će</w:t>
-      </w:r>
-      <w:r>
-        <w:t>,</w:t>
-      </w:r>
-      <w:r>
-        <w:t xml:space="preserve"> koristeći aplikaciju, moći da vide da li postoje slobodna mesta na datom parkingu pre nego što se upute prema njemu</w:t>
-      </w:r>
-      <w:r>
-        <w:t xml:space="preserve"> i time će uštedeti na vremenu</w:t>
-      </w:r>
-      <w:r>
-        <w:t>.</w:t>
-      </w:r>
-      <w:r>
-        <w:t xml:space="preserve"> Takođe će videti tačno koja mesta su slobodna, pa neće gubiti dodatno vreme na pronalaženju slobodnog mesta.</w:t>
-      </w:r>
-      <w:r>
-        <w:t xml:space="preserve"> </w:t>
-      </w:r>
-    </w:p>
-    <w:p>
-      <w:pPr>
-        <w:pStyle w:val="Heading1"/>
-      </w:pPr>
-      <w:bookmarkStart w:id="4" w:name="_Toc529395225"/>
-      <w:r>
-        <w:t>Sastav</w:t>
-      </w:r>
-      <w:r>
-        <w:t xml:space="preserve"> </w:t>
-      </w:r>
-      <w:r>
         <w:t>tima</w:t>
       </w:r>
-      <w:bookmarkEnd w:id="4"/>
+      <w:bookmarkEnd w:id="5"/>
     </w:p>
     <w:p>
       <w:r>
@@ -1166,7 +1170,7 @@
       <w:pPr>
         <w:pStyle w:val="Heading2"/>
       </w:pPr>
-      <w:bookmarkStart w:id="5" w:name="_Toc529395226"/>
+      <w:bookmarkStart w:id="6" w:name="_Toc529395226"/>
       <w:r>
         <w:t>Izbor</w:t>
       </w:r>
@@ -1179,7 +1183,7 @@
       <w:r>
         <w:t>e</w:t>
       </w:r>
-      <w:bookmarkEnd w:id="5"/>
+      <w:bookmarkEnd w:id="6"/>
     </w:p>
     <w:p>
       <w:r>
@@ -1240,11 +1244,11 @@
       <w:pPr>
         <w:pStyle w:val="Heading2"/>
       </w:pPr>
-      <w:bookmarkStart w:id="6" w:name="_Toc529395227"/>
+      <w:bookmarkStart w:id="7" w:name="_Toc529395227"/>
       <w:r>
         <w:t>Rad tima</w:t>
       </w:r>
-      <w:bookmarkEnd w:id="6"/>
+      <w:bookmarkEnd w:id="7"/>
     </w:p>
     <w:p>
       <w:r>
@@ -1301,6 +1305,7 @@
     </w:p>
     <w:p>
       <w:r>
+        <w:lastRenderedPageBreak/>
         <w:t>U slučaju da se desi neki nepredviđen problem, koristić</w:t>
       </w:r>
       <w:r>
@@ -1358,8 +1363,6 @@
           <w:r>
             <w:t>ž</w:t>
           </w:r>
-          <w:bookmarkStart w:id="7" w:name="_GoBack"/>
-          <w:bookmarkEnd w:id="7"/>
           <w:r>
             <w:t>aj</w:t>
           </w:r>
@@ -2078,7 +2081,7 @@
                 <v:h position="#0,topLeft" xrange="0,21600"/>
               </v:handles>
             </v:shapetype>
-            <v:shape id="_x0000_s2049" type="#_x0000_t5" style="position:absolute;left:0;text-align:left;margin-left:2492.5pt;margin-top:0;width:167.4pt;height:161.8pt;z-index:251660288;mso-position-horizontal:right;mso-position-horizontal-relative:page;mso-position-vertical:bottom;mso-position-vertical-relative:page" adj="21600" fillcolor="#d2eaf1 [824]" stroked="f">
+            <v:shape id="_x0000_s2049" type="#_x0000_t5" style="position:absolute;left:0;text-align:left;margin-left:2608.7pt;margin-top:0;width:167.4pt;height:161.8pt;z-index:251660288;mso-position-horizontal:right;mso-position-horizontal-relative:page;mso-position-vertical:bottom;mso-position-vertical-relative:page" adj="21600" fillcolor="#d2eaf1 [824]" stroked="f">
               <v:textbox style="mso-next-textbox:#_x0000_s2049">
                 <w:txbxContent>
                   <w:p>
@@ -2636,9 +2639,122 @@
     </w:lvl>
   </w:abstractNum>
   <w:abstractNum w:abstractNumId="3" w15:restartNumberingAfterBreak="0">
+    <w:nsid w:val="2593395B"/>
+    <w:multiLevelType w:val="hybridMultilevel"/>
+    <w:tmpl w:val="1D905FB6"/>
+    <w:lvl w:ilvl="0" w:tplc="04090001">
+      <w:start w:val="1"/>
+      <w:numFmt w:val="bullet"/>
+      <w:lvlText w:val=""/>
+      <w:lvlJc w:val="left"/>
+      <w:pPr>
+        <w:ind w:left="1440" w:hanging="360"/>
+      </w:pPr>
+      <w:rPr>
+        <w:rFonts w:ascii="Symbol" w:hAnsi="Symbol" w:hint="default"/>
+      </w:rPr>
+    </w:lvl>
+    <w:lvl w:ilvl="1" w:tplc="04090003" w:tentative="1">
+      <w:start w:val="1"/>
+      <w:numFmt w:val="bullet"/>
+      <w:lvlText w:val="o"/>
+      <w:lvlJc w:val="left"/>
+      <w:pPr>
+        <w:ind w:left="2160" w:hanging="360"/>
+      </w:pPr>
+      <w:rPr>
+        <w:rFonts w:ascii="Courier New" w:hAnsi="Courier New" w:cs="Courier New" w:hint="default"/>
+      </w:rPr>
+    </w:lvl>
+    <w:lvl w:ilvl="2" w:tplc="04090005" w:tentative="1">
+      <w:start w:val="1"/>
+      <w:numFmt w:val="bullet"/>
+      <w:lvlText w:val=""/>
+      <w:lvlJc w:val="left"/>
+      <w:pPr>
+        <w:ind w:left="2880" w:hanging="360"/>
+      </w:pPr>
+      <w:rPr>
+        <w:rFonts w:ascii="Wingdings" w:hAnsi="Wingdings" w:hint="default"/>
+      </w:rPr>
+    </w:lvl>
+    <w:lvl w:ilvl="3" w:tplc="04090001" w:tentative="1">
+      <w:start w:val="1"/>
+      <w:numFmt w:val="bullet"/>
+      <w:lvlText w:val=""/>
+      <w:lvlJc w:val="left"/>
+      <w:pPr>
+        <w:ind w:left="3600" w:hanging="360"/>
+      </w:pPr>
+      <w:rPr>
+        <w:rFonts w:ascii="Symbol" w:hAnsi="Symbol" w:hint="default"/>
+      </w:rPr>
+    </w:lvl>
+    <w:lvl w:ilvl="4" w:tplc="04090003" w:tentative="1">
+      <w:start w:val="1"/>
+      <w:numFmt w:val="bullet"/>
+      <w:lvlText w:val="o"/>
+      <w:lvlJc w:val="left"/>
+      <w:pPr>
+        <w:ind w:left="4320" w:hanging="360"/>
+      </w:pPr>
+      <w:rPr>
+        <w:rFonts w:ascii="Courier New" w:hAnsi="Courier New" w:cs="Courier New" w:hint="default"/>
+      </w:rPr>
+    </w:lvl>
+    <w:lvl w:ilvl="5" w:tplc="04090005" w:tentative="1">
+      <w:start w:val="1"/>
+      <w:numFmt w:val="bullet"/>
+      <w:lvlText w:val=""/>
+      <w:lvlJc w:val="left"/>
+      <w:pPr>
+        <w:ind w:left="5040" w:hanging="360"/>
+      </w:pPr>
+      <w:rPr>
+        <w:rFonts w:ascii="Wingdings" w:hAnsi="Wingdings" w:hint="default"/>
+      </w:rPr>
+    </w:lvl>
+    <w:lvl w:ilvl="6" w:tplc="04090001" w:tentative="1">
+      <w:start w:val="1"/>
+      <w:numFmt w:val="bullet"/>
+      <w:lvlText w:val=""/>
+      <w:lvlJc w:val="left"/>
+      <w:pPr>
+        <w:ind w:left="5760" w:hanging="360"/>
+      </w:pPr>
+      <w:rPr>
+        <w:rFonts w:ascii="Symbol" w:hAnsi="Symbol" w:hint="default"/>
+      </w:rPr>
+    </w:lvl>
+    <w:lvl w:ilvl="7" w:tplc="04090003" w:tentative="1">
+      <w:start w:val="1"/>
+      <w:numFmt w:val="bullet"/>
+      <w:lvlText w:val="o"/>
+      <w:lvlJc w:val="left"/>
+      <w:pPr>
+        <w:ind w:left="6480" w:hanging="360"/>
+      </w:pPr>
+      <w:rPr>
+        <w:rFonts w:ascii="Courier New" w:hAnsi="Courier New" w:cs="Courier New" w:hint="default"/>
+      </w:rPr>
+    </w:lvl>
+    <w:lvl w:ilvl="8" w:tplc="04090005" w:tentative="1">
+      <w:start w:val="1"/>
+      <w:numFmt w:val="bullet"/>
+      <w:lvlText w:val=""/>
+      <w:lvlJc w:val="left"/>
+      <w:pPr>
+        <w:ind w:left="7200" w:hanging="360"/>
+      </w:pPr>
+      <w:rPr>
+        <w:rFonts w:ascii="Wingdings" w:hAnsi="Wingdings" w:hint="default"/>
+      </w:rPr>
+    </w:lvl>
+  </w:abstractNum>
+  <w:abstractNum w:abstractNumId="4" w15:restartNumberingAfterBreak="0">
     <w:nsid w:val="38D15FCB"/>
     <w:multiLevelType w:val="hybridMultilevel"/>
-    <w:tmpl w:val="A5A8AEB4"/>
+    <w:tmpl w:val="1DF4894E"/>
     <w:lvl w:ilvl="0" w:tplc="DD2C7270">
       <w:start w:val="1"/>
       <w:numFmt w:val="bullet"/>
@@ -2725,7 +2841,7 @@
       </w:pPr>
     </w:lvl>
   </w:abstractNum>
-  <w:abstractNum w:abstractNumId="4" w15:restartNumberingAfterBreak="0">
+  <w:abstractNum w:abstractNumId="5" w15:restartNumberingAfterBreak="0">
     <w:nsid w:val="56861DDC"/>
     <w:multiLevelType w:val="hybridMultilevel"/>
     <w:tmpl w:val="65A8550C"/>
@@ -2838,7 +2954,7 @@
       </w:rPr>
     </w:lvl>
   </w:abstractNum>
-  <w:abstractNum w:abstractNumId="5" w15:restartNumberingAfterBreak="0">
+  <w:abstractNum w:abstractNumId="6" w15:restartNumberingAfterBreak="0">
     <w:nsid w:val="56D616B4"/>
     <w:multiLevelType w:val="hybridMultilevel"/>
     <w:tmpl w:val="605E77EA"/>
@@ -2953,7 +3069,7 @@
       </w:rPr>
     </w:lvl>
   </w:abstractNum>
-  <w:abstractNum w:abstractNumId="6" w15:restartNumberingAfterBreak="0">
+  <w:abstractNum w:abstractNumId="7" w15:restartNumberingAfterBreak="0">
     <w:nsid w:val="60834CBF"/>
     <w:multiLevelType w:val="hybridMultilevel"/>
     <w:tmpl w:val="2728979C"/>
@@ -3066,7 +3182,7 @@
       </w:rPr>
     </w:lvl>
   </w:abstractNum>
-  <w:abstractNum w:abstractNumId="7" w15:restartNumberingAfterBreak="0">
+  <w:abstractNum w:abstractNumId="8" w15:restartNumberingAfterBreak="0">
     <w:nsid w:val="67BB4569"/>
     <w:multiLevelType w:val="hybridMultilevel"/>
     <w:tmpl w:val="03808D50"/>
@@ -3182,7 +3298,7 @@
       </w:rPr>
     </w:lvl>
   </w:abstractNum>
-  <w:abstractNum w:abstractNumId="8" w15:restartNumberingAfterBreak="0">
+  <w:abstractNum w:abstractNumId="9" w15:restartNumberingAfterBreak="0">
     <w:nsid w:val="7B8E4CAE"/>
     <w:multiLevelType w:val="hybridMultilevel"/>
     <w:tmpl w:val="08ECB198"/>
@@ -3276,25 +3392,28 @@
     <w:abstractNumId w:val="2"/>
   </w:num>
   <w:num w:numId="3">
-    <w:abstractNumId w:val="8"/>
+    <w:abstractNumId w:val="9"/>
   </w:num>
   <w:num w:numId="4">
-    <w:abstractNumId w:val="3"/>
+    <w:abstractNumId w:val="4"/>
   </w:num>
   <w:num w:numId="5">
+    <w:abstractNumId w:val="7"/>
+  </w:num>
+  <w:num w:numId="6">
+    <w:abstractNumId w:val="5"/>
+  </w:num>
+  <w:num w:numId="7">
     <w:abstractNumId w:val="6"/>
   </w:num>
-  <w:num w:numId="6">
-    <w:abstractNumId w:val="4"/>
-  </w:num>
-  <w:num w:numId="7">
-    <w:abstractNumId w:val="5"/>
-  </w:num>
   <w:num w:numId="8">
-    <w:abstractNumId w:val="7"/>
+    <w:abstractNumId w:val="8"/>
   </w:num>
   <w:num w:numId="9">
     <w:abstractNumId w:val="1"/>
+  </w:num>
+  <w:num w:numId="10">
+    <w:abstractNumId w:val="3"/>
   </w:num>
 </w:numbering>
 </file>
@@ -4344,7 +4463,7 @@
 </file>
 
 <file path=customXml/itemProps1.xml><?xml version="1.0" encoding="utf-8"?>
-<ds:datastoreItem xmlns:ds="http://schemas.openxmlformats.org/officeDocument/2006/customXml" ds:itemID="{B011ED75-35D0-46FF-B2D6-C59A63FD4D49}">
+<ds:datastoreItem xmlns:ds="http://schemas.openxmlformats.org/officeDocument/2006/customXml" ds:itemID="{213D7E94-7051-4BAA-90C1-FF751B5A1CB9}">
   <ds:schemaRefs>
     <ds:schemaRef ds:uri="http://schemas.openxmlformats.org/officeDocument/2006/bibliography"/>
   </ds:schemaRefs>

</xml_diff>